<commit_message>
:tada: using docx skills to update md content to docx.
</commit_message>
<xml_diff>
--- a/飞行智能控制仿真与场景实践（产业）2026 教学大纲.docx
+++ b/飞行智能控制仿真与场景实践（产业）2026 教学大纲.docx
@@ -8159,7 +8159,7 @@
                 <w:szCs w:val="21"/>
                 <w:lang w:val="en-US" w:eastAsia="zh-CN" w:bidi="ar-SA"/>
               </w:rPr>
-              <w:t>第四章：Nav2导航与自主避障（一）</w:t>
+              <w:t>第四章：Nav2导航基础（一）</w:t>
             </w:r>
           </w:p>
           <w:p>
@@ -8452,7 +8452,7 @@
                 <w:szCs w:val="21"/>
                 <w:lang w:val="en-US" w:eastAsia="zh-CN" w:bidi="ar-SA"/>
               </w:rPr>
-              <w:t>第四章：Nav2导航与自主避障（二）</w:t>
+              <w:t>第四章：Nav2导航基础（二）</w:t>
             </w:r>
           </w:p>
           <w:p>
@@ -8598,7 +8598,7 @@
                 <w:szCs w:val="21"/>
                 <w:lang w:val="en-US" w:eastAsia="zh-CN" w:bidi="ar-SA"/>
               </w:rPr>
-              <w:t>期中项目： 智能小车自主导航避障方案设计与 demo演示</w:t>
+              <w:t>期中项目：智能小车自主导航方案设计与demo演示</w:t>
             </w:r>
           </w:p>
         </w:tc>
@@ -9924,7 +9924,7 @@
                 <w:szCs w:val="21"/>
                 <w:lang w:val="en-US" w:eastAsia="zh-CN" w:bidi="ar-SA"/>
               </w:rPr>
-              <w:t>第七章：无人机自主控制与避障（一）</w:t>
+              <w:t>第七章：无人机自主控制基础（一）</w:t>
             </w:r>
           </w:p>
           <w:p>
@@ -10235,7 +10235,7 @@
                 <w:szCs w:val="21"/>
                 <w:lang w:val="en-US" w:eastAsia="zh-CN" w:bidi="ar-SA"/>
               </w:rPr>
-              <w:t>第七章：无人机自主控制与避障（二）</w:t>
+              <w:t>第七章：无人机自主控制基础（二）</w:t>
             </w:r>
           </w:p>
           <w:p>
@@ -12280,7 +12280,7 @@
           <w:szCs w:val="28"/>
           <w:lang w:val="zh-CN"/>
         </w:rPr>
-        <w:t>第四章 Nav2导航与自主避障</w:t>
+        <w:t>第四章 Nav2导航基础</w:t>
       </w:r>
     </w:p>
     <w:p>
@@ -13340,7 +13340,7 @@
           <w:szCs w:val="28"/>
           <w:lang w:val="zh-CN"/>
         </w:rPr>
-        <w:t>第七章 无人机自主控制与避障</w:t>
+        <w:t>第七章 无人机自主控制基础</w:t>
       </w:r>
     </w:p>
     <w:p>

</xml_diff>

<commit_message>
:construction: minimax is still generating images.
</commit_message>
<xml_diff>
--- a/飞行智能控制仿真与场景实践（产业）2026 教学大纲.docx
+++ b/飞行智能控制仿真与场景实践（产业）2026 教学大纲.docx
@@ -644,7 +644,6 @@
             <w:insideH w:val="none" w:color="auto" w:sz="0" w:space="0"/>
             <w:insideV w:val="none" w:color="auto" w:sz="0" w:space="0"/>
           </w:tblBorders>
-          <w:shd w:val="clear" w:color="auto" w:fill="C6C3C6"/>
           <w:tblCellMar>
             <w:top w:w="0" w:type="dxa"/>
             <w:left w:w="0" w:type="dxa"/>
@@ -819,237 +818,6 @@
                 <w:sz w:val="24"/>
               </w:rPr>
               <w:t>UAV Intelligent Control Simulation and Industrial Practice</w:t>
-            </w:r>
-          </w:p>
-        </w:tc>
-      </w:tr>
-      <w:tr>
-        <w:tblPrEx>
-          <w:tblBorders>
-            <w:top w:val="outset" w:color="auto" w:sz="6" w:space="0"/>
-            <w:left w:val="outset" w:color="auto" w:sz="6" w:space="0"/>
-            <w:bottom w:val="outset" w:color="auto" w:sz="6" w:space="0"/>
-            <w:right w:val="outset" w:color="auto" w:sz="6" w:space="0"/>
-            <w:insideH w:val="none" w:color="auto" w:sz="0" w:space="0"/>
-            <w:insideV w:val="none" w:color="auto" w:sz="0" w:space="0"/>
-          </w:tblBorders>
-          <w:tblCellMar>
-            <w:top w:w="0" w:type="dxa"/>
-            <w:left w:w="0" w:type="dxa"/>
-            <w:bottom w:w="0" w:type="dxa"/>
-            <w:right w:w="0" w:type="dxa"/>
-          </w:tblCellMar>
-        </w:tblPrEx>
-        <w:trPr>
-          <w:trHeight w:val="397" w:hRule="atLeast"/>
-          <w:jc w:val="center"/>
-        </w:trPr>
-        <w:tc>
-          <w:tcPr>
-            <w:tcW w:w="1102" w:type="pct"/>
-            <w:tcBorders>
-              <w:top w:val="outset" w:color="auto" w:sz="6" w:space="0"/>
-              <w:left w:val="outset" w:color="auto" w:sz="6" w:space="0"/>
-              <w:bottom w:val="outset" w:color="auto" w:sz="6" w:space="0"/>
-              <w:right w:val="single" w:color="auto" w:sz="4" w:space="0"/>
-            </w:tcBorders>
-            <w:shd w:val="clear" w:color="auto" w:fill="FFFFFF"/>
-            <w:noWrap w:val="0"/>
-            <w:vAlign w:val="center"/>
-          </w:tcPr>
-          <w:p>
-            <w:pPr>
-              <w:adjustRightInd w:val="0"/>
-              <w:snapToGrid w:val="0"/>
-              <w:jc w:val="center"/>
-              <w:rPr>
-                <w:rFonts w:ascii="宋体" w:hAnsi="宋体" w:cs="宋体"/>
-                <w:sz w:val="24"/>
-              </w:rPr>
-            </w:pPr>
-            <w:r>
-              <w:rPr>
-                <w:rFonts w:hint="eastAsia" w:ascii="宋体" w:hAnsi="宋体" w:cs="宋体"/>
-                <w:sz w:val="24"/>
-              </w:rPr>
-              <w:t>课</w:t>
-            </w:r>
-            <w:r>
-              <w:rPr>
-                <w:rFonts w:ascii="宋体" w:hAnsi="宋体" w:cs="宋体"/>
-                <w:sz w:val="24"/>
-              </w:rPr>
-              <w:t>程类别</w:t>
-            </w:r>
-          </w:p>
-        </w:tc>
-        <w:tc>
-          <w:tcPr>
-            <w:tcW w:w="3897" w:type="pct"/>
-            <w:gridSpan w:val="7"/>
-            <w:tcBorders>
-              <w:top w:val="outset" w:color="auto" w:sz="6" w:space="0"/>
-              <w:left w:val="single" w:color="auto" w:sz="4" w:space="0"/>
-              <w:bottom w:val="outset" w:color="auto" w:sz="6" w:space="0"/>
-              <w:right w:val="outset" w:color="auto" w:sz="6" w:space="0"/>
-            </w:tcBorders>
-            <w:shd w:val="clear" w:color="auto" w:fill="FFFFFF"/>
-            <w:noWrap w:val="0"/>
-            <w:vAlign w:val="center"/>
-          </w:tcPr>
-          <w:p>
-            <w:pPr>
-              <w:adjustRightInd w:val="0"/>
-              <w:snapToGrid w:val="0"/>
-              <w:jc w:val="center"/>
-              <w:rPr>
-                <w:rFonts w:hint="default" w:ascii="宋体" w:hAnsi="宋体" w:eastAsia="宋体" w:cs="宋体"/>
-                <w:sz w:val="24"/>
-                <w:lang w:val="en-US" w:eastAsia="zh-CN"/>
-              </w:rPr>
-            </w:pPr>
-            <w:r>
-              <w:rPr>
-                <w:rFonts w:hint="eastAsia" w:ascii="宋体" w:hAnsi="宋体" w:cs="宋体"/>
-                <w:sz w:val="24"/>
-                <w:highlight w:val="none"/>
-              </w:rPr>
-              <w:t>专业</w:t>
-            </w:r>
-            <w:r>
-              <w:rPr>
-                <w:rFonts w:hint="eastAsia" w:ascii="宋体" w:hAnsi="宋体" w:cs="宋体"/>
-                <w:sz w:val="24"/>
-                <w:highlight w:val="none"/>
-                <w:lang w:val="en-US" w:eastAsia="zh-CN"/>
-              </w:rPr>
-              <w:t>限</w:t>
-            </w:r>
-            <w:r>
-              <w:rPr>
-                <w:rFonts w:hint="eastAsia" w:ascii="宋体" w:hAnsi="宋体" w:cs="宋体"/>
-                <w:sz w:val="24"/>
-                <w:highlight w:val="none"/>
-              </w:rPr>
-              <w:t>选</w:t>
-            </w:r>
-            <w:r>
-              <w:rPr>
-                <w:rFonts w:hint="eastAsia" w:ascii="宋体" w:hAnsi="宋体" w:cs="宋体"/>
-                <w:sz w:val="24"/>
-                <w:highlight w:val="none"/>
-                <w:lang w:val="en-US" w:eastAsia="zh-CN"/>
-              </w:rPr>
-              <w:t>课程</w:t>
-            </w:r>
-          </w:p>
-        </w:tc>
-      </w:tr>
-      <w:tr>
-        <w:tblPrEx>
-          <w:tblBorders>
-            <w:top w:val="outset" w:color="auto" w:sz="6" w:space="0"/>
-            <w:left w:val="outset" w:color="auto" w:sz="6" w:space="0"/>
-            <w:bottom w:val="outset" w:color="auto" w:sz="6" w:space="0"/>
-            <w:right w:val="outset" w:color="auto" w:sz="6" w:space="0"/>
-            <w:insideH w:val="none" w:color="auto" w:sz="0" w:space="0"/>
-            <w:insideV w:val="none" w:color="auto" w:sz="0" w:space="0"/>
-          </w:tblBorders>
-          <w:tblCellMar>
-            <w:top w:w="0" w:type="dxa"/>
-            <w:left w:w="0" w:type="dxa"/>
-            <w:bottom w:w="0" w:type="dxa"/>
-            <w:right w:w="0" w:type="dxa"/>
-          </w:tblCellMar>
-        </w:tblPrEx>
-        <w:trPr>
-          <w:trHeight w:val="397" w:hRule="atLeast"/>
-          <w:jc w:val="center"/>
-        </w:trPr>
-        <w:tc>
-          <w:tcPr>
-            <w:tcW w:w="1102" w:type="pct"/>
-            <w:tcBorders>
-              <w:top w:val="outset" w:color="auto" w:sz="6" w:space="0"/>
-              <w:left w:val="outset" w:color="auto" w:sz="6" w:space="0"/>
-              <w:bottom w:val="outset" w:color="auto" w:sz="6" w:space="0"/>
-              <w:right w:val="single" w:color="auto" w:sz="4" w:space="0"/>
-            </w:tcBorders>
-            <w:shd w:val="clear" w:color="auto" w:fill="FFFFFF"/>
-            <w:noWrap w:val="0"/>
-            <w:vAlign w:val="center"/>
-          </w:tcPr>
-          <w:p>
-            <w:pPr>
-              <w:adjustRightInd w:val="0"/>
-              <w:snapToGrid w:val="0"/>
-              <w:jc w:val="center"/>
-              <w:rPr>
-                <w:rFonts w:ascii="宋体" w:hAnsi="宋体" w:cs="宋体"/>
-                <w:sz w:val="24"/>
-              </w:rPr>
-            </w:pPr>
-            <w:r>
-              <w:rPr>
-                <w:rFonts w:hint="eastAsia" w:ascii="宋体" w:hAnsi="宋体" w:cs="宋体"/>
-                <w:sz w:val="24"/>
-              </w:rPr>
-              <w:t>适</w:t>
-            </w:r>
-            <w:r>
-              <w:rPr>
-                <w:rFonts w:ascii="宋体" w:hAnsi="宋体" w:cs="宋体"/>
-                <w:sz w:val="24"/>
-              </w:rPr>
-              <w:t>用年级、专业</w:t>
-            </w:r>
-          </w:p>
-        </w:tc>
-        <w:tc>
-          <w:tcPr>
-            <w:tcW w:w="3897" w:type="pct"/>
-            <w:gridSpan w:val="7"/>
-            <w:tcBorders>
-              <w:top w:val="outset" w:color="auto" w:sz="6" w:space="0"/>
-              <w:left w:val="single" w:color="auto" w:sz="4" w:space="0"/>
-              <w:bottom w:val="outset" w:color="auto" w:sz="6" w:space="0"/>
-              <w:right w:val="outset" w:color="auto" w:sz="6" w:space="0"/>
-            </w:tcBorders>
-            <w:shd w:val="clear" w:color="auto" w:fill="FFFFFF"/>
-            <w:noWrap w:val="0"/>
-            <w:vAlign w:val="center"/>
-          </w:tcPr>
-          <w:p>
-            <w:pPr>
-              <w:adjustRightInd w:val="0"/>
-              <w:snapToGrid w:val="0"/>
-              <w:jc w:val="center"/>
-              <w:rPr>
-                <w:rFonts w:hint="eastAsia" w:ascii="宋体" w:hAnsi="宋体" w:cs="宋体"/>
-                <w:sz w:val="24"/>
-              </w:rPr>
-            </w:pPr>
-            <w:r>
-              <w:rPr>
-                <w:rFonts w:hint="eastAsia" w:ascii="宋体" w:hAnsi="宋体" w:cs="宋体"/>
-                <w:sz w:val="24"/>
-              </w:rPr>
-              <w:t>202</w:t>
-            </w:r>
-            <w:r>
-              <w:rPr>
-                <w:rFonts w:hint="eastAsia" w:ascii="宋体" w:hAnsi="宋体" w:cs="宋体"/>
-                <w:sz w:val="24"/>
-                <w:lang w:val="en-US" w:eastAsia="zh-CN"/>
-              </w:rPr>
-              <w:t>3</w:t>
-            </w:r>
-            <w:r>
-              <w:rPr>
-                <w:rFonts w:hint="eastAsia" w:ascii="宋体" w:hAnsi="宋体" w:cs="宋体"/>
-                <w:sz w:val="24"/>
-              </w:rPr>
-              <w:t>级</w:t>
             </w:r>
           </w:p>
         </w:tc>
@@ -1104,14 +872,14 @@
                 <w:rFonts w:hint="eastAsia" w:ascii="宋体" w:hAnsi="宋体" w:cs="宋体"/>
                 <w:sz w:val="24"/>
               </w:rPr>
-              <w:t>开</w:t>
+              <w:t>课</w:t>
             </w:r>
             <w:r>
               <w:rPr>
                 <w:rFonts w:ascii="宋体" w:hAnsi="宋体" w:cs="宋体"/>
                 <w:sz w:val="24"/>
               </w:rPr>
-              <w:t>课学期</w:t>
+              <w:t>程类别</w:t>
             </w:r>
           </w:p>
         </w:tc>
@@ -1135,16 +903,44 @@
               <w:snapToGrid w:val="0"/>
               <w:jc w:val="center"/>
               <w:rPr>
-                <w:rFonts w:hint="eastAsia" w:ascii="宋体" w:hAnsi="宋体" w:cs="宋体"/>
+                <w:rFonts w:hint="default" w:ascii="宋体" w:hAnsi="宋体" w:eastAsia="宋体" w:cs="宋体"/>
                 <w:sz w:val="24"/>
+                <w:lang w:val="en-US" w:eastAsia="zh-CN"/>
               </w:rPr>
             </w:pPr>
             <w:r>
               <w:rPr>
                 <w:rFonts w:hint="eastAsia" w:ascii="宋体" w:hAnsi="宋体" w:cs="宋体"/>
                 <w:sz w:val="24"/>
-              </w:rPr>
-              <w:t>六</w:t>
+                <w:highlight w:val="none"/>
+              </w:rPr>
+              <w:t>专业</w:t>
+            </w:r>
+            <w:r>
+              <w:rPr>
+                <w:rFonts w:hint="eastAsia" w:ascii="宋体" w:hAnsi="宋体" w:cs="宋体"/>
+                <w:sz w:val="24"/>
+                <w:highlight w:val="none"/>
+                <w:lang w:val="en-US" w:eastAsia="zh-CN"/>
+              </w:rPr>
+              <w:t>限</w:t>
+            </w:r>
+            <w:r>
+              <w:rPr>
+                <w:rFonts w:hint="eastAsia" w:ascii="宋体" w:hAnsi="宋体" w:cs="宋体"/>
+                <w:sz w:val="24"/>
+                <w:highlight w:val="none"/>
+              </w:rPr>
+              <w:t>选</w:t>
+            </w:r>
+            <w:r>
+              <w:rPr>
+                <w:rFonts w:hint="eastAsia" w:ascii="宋体" w:hAnsi="宋体" w:cs="宋体"/>
+                <w:sz w:val="24"/>
+                <w:highlight w:val="none"/>
+                <w:lang w:val="en-US" w:eastAsia="zh-CN"/>
+              </w:rPr>
+              <w:t>课程</w:t>
             </w:r>
           </w:p>
         </w:tc>
@@ -1195,16 +991,24 @@
             </w:pPr>
             <w:r>
               <w:rPr>
+                <w:rFonts w:hint="eastAsia" w:ascii="宋体" w:hAnsi="宋体" w:cs="宋体"/>
+                <w:sz w:val="24"/>
+              </w:rPr>
+              <w:t>适</w:t>
+            </w:r>
+            <w:r>
+              <w:rPr>
                 <w:rFonts w:ascii="宋体" w:hAnsi="宋体" w:cs="宋体"/>
                 <w:sz w:val="24"/>
               </w:rPr>
-              <w:t>总学时</w:t>
-            </w:r>
-          </w:p>
-        </w:tc>
-        <w:tc>
-          <w:tcPr>
-            <w:tcW w:w="336" w:type="pct"/>
+              <w:t>用年级、专业</w:t>
+            </w:r>
+          </w:p>
+        </w:tc>
+        <w:tc>
+          <w:tcPr>
+            <w:tcW w:w="3897" w:type="pct"/>
+            <w:gridSpan w:val="7"/>
             <w:tcBorders>
               <w:top w:val="outset" w:color="auto" w:sz="6" w:space="0"/>
               <w:left w:val="single" w:color="auto" w:sz="4" w:space="0"/>
@@ -1221,223 +1025,31 @@
               <w:snapToGrid w:val="0"/>
               <w:jc w:val="center"/>
               <w:rPr>
-                <w:rFonts w:hint="default" w:ascii="宋体" w:hAnsi="宋体" w:eastAsia="宋体" w:cs="宋体"/>
+                <w:rFonts w:hint="eastAsia" w:ascii="宋体" w:hAnsi="宋体" w:cs="宋体"/>
+                <w:sz w:val="24"/>
+              </w:rPr>
+            </w:pPr>
+            <w:r>
+              <w:rPr>
+                <w:rFonts w:hint="eastAsia" w:ascii="宋体" w:hAnsi="宋体" w:cs="宋体"/>
+                <w:sz w:val="24"/>
+              </w:rPr>
+              <w:t>202</w:t>
+            </w:r>
+            <w:r>
+              <w:rPr>
+                <w:rFonts w:hint="eastAsia" w:ascii="宋体" w:hAnsi="宋体" w:cs="宋体"/>
                 <w:sz w:val="24"/>
                 <w:lang w:val="en-US" w:eastAsia="zh-CN"/>
               </w:rPr>
-            </w:pPr>
+              <w:t>3</w:t>
+            </w:r>
             <w:r>
               <w:rPr>
                 <w:rFonts w:hint="eastAsia" w:ascii="宋体" w:hAnsi="宋体" w:cs="宋体"/>
                 <w:sz w:val="24"/>
-                <w:lang w:val="en-US" w:eastAsia="zh-CN"/>
-              </w:rPr>
-              <w:t>64</w:t>
-            </w:r>
-          </w:p>
-        </w:tc>
-        <w:tc>
-          <w:tcPr>
-            <w:tcW w:w="899" w:type="pct"/>
-            <w:tcBorders>
-              <w:top w:val="outset" w:color="auto" w:sz="6" w:space="0"/>
-              <w:left w:val="outset" w:color="auto" w:sz="6" w:space="0"/>
-              <w:bottom w:val="outset" w:color="auto" w:sz="6" w:space="0"/>
-              <w:right w:val="single" w:color="auto" w:sz="4" w:space="0"/>
-            </w:tcBorders>
-            <w:shd w:val="clear" w:color="auto" w:fill="FFFFFF"/>
-            <w:noWrap w:val="0"/>
-            <w:vAlign w:val="center"/>
-          </w:tcPr>
-          <w:p>
-            <w:pPr>
-              <w:adjustRightInd w:val="0"/>
-              <w:snapToGrid w:val="0"/>
-              <w:jc w:val="center"/>
-              <w:rPr>
-                <w:rFonts w:ascii="宋体" w:hAnsi="宋体" w:cs="宋体"/>
-                <w:sz w:val="24"/>
-              </w:rPr>
-            </w:pPr>
-            <w:r>
-              <w:rPr>
-                <w:rFonts w:hint="eastAsia" w:ascii="宋体" w:hAnsi="宋体" w:cs="宋体"/>
-                <w:sz w:val="24"/>
-              </w:rPr>
-              <w:t>其中理论</w:t>
-            </w:r>
-            <w:r>
-              <w:rPr>
-                <w:rFonts w:ascii="宋体" w:hAnsi="宋体" w:cs="宋体"/>
-                <w:sz w:val="24"/>
-              </w:rPr>
-              <w:t>学时</w:t>
-            </w:r>
-          </w:p>
-        </w:tc>
-        <w:tc>
-          <w:tcPr>
-            <w:tcW w:w="321" w:type="pct"/>
-            <w:tcBorders>
-              <w:top w:val="outset" w:color="auto" w:sz="6" w:space="0"/>
-              <w:left w:val="single" w:color="auto" w:sz="4" w:space="0"/>
-              <w:bottom w:val="outset" w:color="auto" w:sz="6" w:space="0"/>
-              <w:right w:val="single" w:color="auto" w:sz="4" w:space="0"/>
-            </w:tcBorders>
-            <w:shd w:val="clear" w:color="auto" w:fill="FFFFFF"/>
-            <w:noWrap w:val="0"/>
-            <w:vAlign w:val="center"/>
-          </w:tcPr>
-          <w:p>
-            <w:pPr>
-              <w:adjustRightInd w:val="0"/>
-              <w:snapToGrid w:val="0"/>
-              <w:jc w:val="center"/>
-              <w:rPr>
-                <w:rFonts w:hint="default" w:ascii="宋体" w:hAnsi="宋体" w:eastAsia="宋体" w:cs="宋体"/>
-                <w:sz w:val="24"/>
-                <w:lang w:val="en-US" w:eastAsia="zh-CN"/>
-              </w:rPr>
-            </w:pPr>
-            <w:r>
-              <w:rPr>
-                <w:rFonts w:hint="eastAsia" w:ascii="宋体" w:hAnsi="宋体" w:cs="宋体"/>
-                <w:sz w:val="24"/>
-                <w:lang w:val="en-US" w:eastAsia="zh-CN"/>
-              </w:rPr>
-              <w:t>16</w:t>
-            </w:r>
-          </w:p>
-        </w:tc>
-        <w:tc>
-          <w:tcPr>
-            <w:tcW w:w="882" w:type="pct"/>
-            <w:tcBorders>
-              <w:top w:val="outset" w:color="auto" w:sz="6" w:space="0"/>
-              <w:left w:val="single" w:color="auto" w:sz="4" w:space="0"/>
-              <w:bottom w:val="outset" w:color="auto" w:sz="6" w:space="0"/>
-              <w:right w:val="single" w:color="auto" w:sz="4" w:space="0"/>
-            </w:tcBorders>
-            <w:shd w:val="clear" w:color="auto" w:fill="FFFFFF"/>
-            <w:noWrap w:val="0"/>
-            <w:vAlign w:val="center"/>
-          </w:tcPr>
-          <w:p>
-            <w:pPr>
-              <w:adjustRightInd w:val="0"/>
-              <w:snapToGrid w:val="0"/>
-              <w:jc w:val="center"/>
-              <w:rPr>
-                <w:rFonts w:hint="eastAsia" w:ascii="宋体" w:hAnsi="宋体" w:cs="宋体"/>
-                <w:sz w:val="24"/>
-              </w:rPr>
-            </w:pPr>
-            <w:r>
-              <w:rPr>
-                <w:rFonts w:hint="eastAsia" w:ascii="宋体" w:hAnsi="宋体" w:cs="宋体"/>
-                <w:sz w:val="24"/>
-              </w:rPr>
-              <w:t>其中实验学时</w:t>
-            </w:r>
-          </w:p>
-        </w:tc>
-        <w:tc>
-          <w:tcPr>
-            <w:tcW w:w="352" w:type="pct"/>
-            <w:tcBorders>
-              <w:top w:val="outset" w:color="auto" w:sz="6" w:space="0"/>
-              <w:left w:val="single" w:color="auto" w:sz="4" w:space="0"/>
-              <w:bottom w:val="outset" w:color="auto" w:sz="6" w:space="0"/>
-              <w:right w:val="single" w:color="auto" w:sz="4" w:space="0"/>
-            </w:tcBorders>
-            <w:shd w:val="clear" w:color="auto" w:fill="FFFFFF"/>
-            <w:noWrap w:val="0"/>
-            <w:vAlign w:val="center"/>
-          </w:tcPr>
-          <w:p>
-            <w:pPr>
-              <w:adjustRightInd w:val="0"/>
-              <w:snapToGrid w:val="0"/>
-              <w:jc w:val="center"/>
-              <w:rPr>
-                <w:rFonts w:hint="default" w:ascii="宋体" w:hAnsi="宋体" w:eastAsia="宋体" w:cs="宋体"/>
-                <w:sz w:val="24"/>
-                <w:lang w:val="en-US" w:eastAsia="zh-CN"/>
-              </w:rPr>
-            </w:pPr>
-            <w:r>
-              <w:rPr>
-                <w:rFonts w:hint="eastAsia" w:ascii="宋体" w:hAnsi="宋体" w:cs="宋体"/>
-                <w:sz w:val="24"/>
-                <w:lang w:val="en-US" w:eastAsia="zh-CN"/>
-              </w:rPr>
-              <w:t>16</w:t>
-            </w:r>
-          </w:p>
-        </w:tc>
-        <w:tc>
-          <w:tcPr>
-            <w:tcW w:w="876" w:type="pct"/>
-            <w:tcBorders>
-              <w:top w:val="outset" w:color="auto" w:sz="6" w:space="0"/>
-              <w:left w:val="single" w:color="auto" w:sz="4" w:space="0"/>
-              <w:bottom w:val="outset" w:color="auto" w:sz="6" w:space="0"/>
-              <w:right w:val="single" w:color="auto" w:sz="4" w:space="0"/>
-            </w:tcBorders>
-            <w:shd w:val="clear" w:color="auto" w:fill="FFFFFF"/>
-            <w:noWrap w:val="0"/>
-            <w:vAlign w:val="center"/>
-          </w:tcPr>
-          <w:p>
-            <w:pPr>
-              <w:adjustRightInd w:val="0"/>
-              <w:snapToGrid w:val="0"/>
-              <w:jc w:val="center"/>
-              <w:rPr>
-                <w:rFonts w:ascii="宋体" w:hAnsi="宋体" w:cs="宋体"/>
-                <w:sz w:val="24"/>
-              </w:rPr>
-            </w:pPr>
-            <w:r>
-              <w:rPr>
-                <w:rFonts w:hint="eastAsia" w:ascii="宋体" w:hAnsi="宋体" w:cs="宋体"/>
-                <w:sz w:val="24"/>
-              </w:rPr>
-              <w:t>其中实践学时</w:t>
-            </w:r>
-          </w:p>
-        </w:tc>
-        <w:tc>
-          <w:tcPr>
-            <w:tcW w:w="228" w:type="pct"/>
-            <w:tcBorders>
-              <w:top w:val="outset" w:color="auto" w:sz="6" w:space="0"/>
-              <w:left w:val="single" w:color="auto" w:sz="4" w:space="0"/>
-              <w:bottom w:val="outset" w:color="auto" w:sz="6" w:space="0"/>
-              <w:right w:val="outset" w:color="auto" w:sz="6" w:space="0"/>
-            </w:tcBorders>
-            <w:shd w:val="clear" w:color="auto" w:fill="FFFFFF"/>
-            <w:noWrap w:val="0"/>
-            <w:vAlign w:val="center"/>
-          </w:tcPr>
-          <w:p>
-            <w:pPr>
-              <w:adjustRightInd w:val="0"/>
-              <w:snapToGrid w:val="0"/>
-              <w:jc w:val="center"/>
-              <w:rPr>
-                <w:rFonts w:hint="default" w:ascii="宋体" w:hAnsi="宋体" w:eastAsia="宋体" w:cs="宋体"/>
-                <w:sz w:val="24"/>
-                <w:lang w:val="en-US" w:eastAsia="zh-CN"/>
-              </w:rPr>
-            </w:pPr>
-            <w:r>
-              <w:rPr>
-                <w:rFonts w:hint="eastAsia" w:ascii="宋体" w:hAnsi="宋体" w:cs="宋体"/>
-                <w:sz w:val="24"/>
-                <w:lang w:val="en-US" w:eastAsia="zh-CN"/>
-              </w:rPr>
-              <w:t>32</w:t>
+              </w:rPr>
+              <w:t>级</w:t>
             </w:r>
           </w:p>
         </w:tc>
@@ -1492,21 +1104,14 @@
                 <w:rFonts w:hint="eastAsia" w:ascii="宋体" w:hAnsi="宋体" w:cs="宋体"/>
                 <w:sz w:val="24"/>
               </w:rPr>
-              <w:t>总</w:t>
+              <w:t>开</w:t>
             </w:r>
             <w:r>
               <w:rPr>
                 <w:rFonts w:ascii="宋体" w:hAnsi="宋体" w:cs="宋体"/>
                 <w:sz w:val="24"/>
               </w:rPr>
-              <w:t>学</w:t>
-            </w:r>
-            <w:r>
-              <w:rPr>
-                <w:rFonts w:hint="eastAsia" w:ascii="宋体" w:hAnsi="宋体" w:cs="宋体"/>
-                <w:sz w:val="24"/>
-              </w:rPr>
-              <w:t>分</w:t>
+              <w:t>课学期</w:t>
             </w:r>
           </w:p>
         </w:tc>
@@ -1530,18 +1135,16 @@
               <w:snapToGrid w:val="0"/>
               <w:jc w:val="center"/>
               <w:rPr>
-                <w:rFonts w:hint="eastAsia" w:ascii="宋体" w:hAnsi="宋体" w:eastAsia="宋体" w:cs="宋体"/>
+                <w:rFonts w:hint="eastAsia" w:ascii="宋体" w:hAnsi="宋体" w:cs="宋体"/>
                 <w:sz w:val="24"/>
-                <w:lang w:val="en-US" w:eastAsia="zh-CN"/>
               </w:rPr>
             </w:pPr>
             <w:r>
               <w:rPr>
                 <w:rFonts w:hint="eastAsia" w:ascii="宋体" w:hAnsi="宋体" w:cs="宋体"/>
                 <w:sz w:val="24"/>
-                <w:lang w:val="en-US" w:eastAsia="zh-CN"/>
-              </w:rPr>
-              <w:t>4</w:t>
+              </w:rPr>
+              <w:t>六</w:t>
             </w:r>
           </w:p>
         </w:tc>
@@ -1596,14 +1199,13 @@
                 <w:rFonts w:ascii="宋体" w:hAnsi="宋体" w:cs="宋体"/>
                 <w:sz w:val="24"/>
               </w:rPr>
-              <w:t>先修课程</w:t>
-            </w:r>
-          </w:p>
-        </w:tc>
-        <w:tc>
-          <w:tcPr>
-            <w:tcW w:w="3897" w:type="pct"/>
-            <w:gridSpan w:val="7"/>
+              <w:t>总学时</w:t>
+            </w:r>
+          </w:p>
+        </w:tc>
+        <w:tc>
+          <w:tcPr>
+            <w:tcW w:w="336" w:type="pct"/>
             <w:tcBorders>
               <w:top w:val="outset" w:color="auto" w:sz="6" w:space="0"/>
               <w:left w:val="single" w:color="auto" w:sz="4" w:space="0"/>
@@ -1620,37 +1222,24 @@
               <w:snapToGrid w:val="0"/>
               <w:jc w:val="center"/>
               <w:rPr>
-                <w:rFonts w:ascii="宋体" w:hAnsi="宋体" w:cs="宋体"/>
+                <w:rFonts w:hint="default" w:ascii="宋体" w:hAnsi="宋体" w:eastAsia="宋体" w:cs="宋体"/>
                 <w:sz w:val="24"/>
-              </w:rPr>
-            </w:pPr>
-          </w:p>
-        </w:tc>
-      </w:tr>
-      <w:tr>
-        <w:tblPrEx>
-          <w:tblBorders>
-            <w:top w:val="outset" w:color="auto" w:sz="6" w:space="0"/>
-            <w:left w:val="outset" w:color="auto" w:sz="6" w:space="0"/>
-            <w:bottom w:val="outset" w:color="auto" w:sz="6" w:space="0"/>
-            <w:right w:val="outset" w:color="auto" w:sz="6" w:space="0"/>
-            <w:insideH w:val="none" w:color="auto" w:sz="0" w:space="0"/>
-            <w:insideV w:val="none" w:color="auto" w:sz="0" w:space="0"/>
-          </w:tblBorders>
-          <w:tblCellMar>
-            <w:top w:w="0" w:type="dxa"/>
-            <w:left w:w="0" w:type="dxa"/>
-            <w:bottom w:w="0" w:type="dxa"/>
-            <w:right w:w="0" w:type="dxa"/>
-          </w:tblCellMar>
-        </w:tblPrEx>
-        <w:trPr>
-          <w:trHeight w:val="90" w:hRule="atLeast"/>
-          <w:jc w:val="center"/>
-        </w:trPr>
-        <w:tc>
-          <w:tcPr>
-            <w:tcW w:w="1102" w:type="pct"/>
+                <w:lang w:val="en-US" w:eastAsia="zh-CN"/>
+              </w:rPr>
+            </w:pPr>
+            <w:r>
+              <w:rPr>
+                <w:rFonts w:hint="eastAsia" w:ascii="宋体" w:hAnsi="宋体" w:cs="宋体"/>
+                <w:sz w:val="24"/>
+                <w:lang w:val="en-US" w:eastAsia="zh-CN"/>
+              </w:rPr>
+              <w:t>64</w:t>
+            </w:r>
+          </w:p>
+        </w:tc>
+        <w:tc>
+          <w:tcPr>
+            <w:tcW w:w="899" w:type="pct"/>
             <w:tcBorders>
               <w:top w:val="outset" w:color="auto" w:sz="6" w:space="0"/>
               <w:left w:val="outset" w:color="auto" w:sz="6" w:space="0"/>
@@ -1673,17 +1262,155 @@
             </w:pPr>
             <w:r>
               <w:rPr>
+                <w:rFonts w:hint="eastAsia" w:ascii="宋体" w:hAnsi="宋体" w:cs="宋体"/>
+                <w:sz w:val="24"/>
+              </w:rPr>
+              <w:t>其中理论</w:t>
+            </w:r>
+            <w:r>
+              <w:rPr>
                 <w:rFonts w:ascii="宋体" w:hAnsi="宋体" w:cs="宋体"/>
                 <w:sz w:val="24"/>
               </w:rPr>
-              <w:t>后续课程</w:t>
-            </w:r>
-          </w:p>
-        </w:tc>
-        <w:tc>
-          <w:tcPr>
-            <w:tcW w:w="3897" w:type="pct"/>
-            <w:gridSpan w:val="7"/>
+              <w:t>学时</w:t>
+            </w:r>
+          </w:p>
+        </w:tc>
+        <w:tc>
+          <w:tcPr>
+            <w:tcW w:w="321" w:type="pct"/>
+            <w:tcBorders>
+              <w:top w:val="outset" w:color="auto" w:sz="6" w:space="0"/>
+              <w:left w:val="single" w:color="auto" w:sz="4" w:space="0"/>
+              <w:bottom w:val="outset" w:color="auto" w:sz="6" w:space="0"/>
+              <w:right w:val="single" w:color="auto" w:sz="4" w:space="0"/>
+            </w:tcBorders>
+            <w:shd w:val="clear" w:color="auto" w:fill="FFFFFF"/>
+            <w:noWrap w:val="0"/>
+            <w:vAlign w:val="center"/>
+          </w:tcPr>
+          <w:p>
+            <w:pPr>
+              <w:adjustRightInd w:val="0"/>
+              <w:snapToGrid w:val="0"/>
+              <w:jc w:val="center"/>
+              <w:rPr>
+                <w:rFonts w:hint="default" w:ascii="宋体" w:hAnsi="宋体" w:eastAsia="宋体" w:cs="宋体"/>
+                <w:sz w:val="24"/>
+                <w:lang w:val="en-US" w:eastAsia="zh-CN"/>
+              </w:rPr>
+            </w:pPr>
+            <w:r>
+              <w:rPr>
+                <w:rFonts w:hint="eastAsia" w:ascii="宋体" w:hAnsi="宋体" w:cs="宋体"/>
+                <w:sz w:val="24"/>
+                <w:lang w:val="en-US" w:eastAsia="zh-CN"/>
+              </w:rPr>
+              <w:t>16</w:t>
+            </w:r>
+          </w:p>
+        </w:tc>
+        <w:tc>
+          <w:tcPr>
+            <w:tcW w:w="882" w:type="pct"/>
+            <w:tcBorders>
+              <w:top w:val="outset" w:color="auto" w:sz="6" w:space="0"/>
+              <w:left w:val="single" w:color="auto" w:sz="4" w:space="0"/>
+              <w:bottom w:val="outset" w:color="auto" w:sz="6" w:space="0"/>
+              <w:right w:val="single" w:color="auto" w:sz="4" w:space="0"/>
+            </w:tcBorders>
+            <w:shd w:val="clear" w:color="auto" w:fill="FFFFFF"/>
+            <w:noWrap w:val="0"/>
+            <w:vAlign w:val="center"/>
+          </w:tcPr>
+          <w:p>
+            <w:pPr>
+              <w:adjustRightInd w:val="0"/>
+              <w:snapToGrid w:val="0"/>
+              <w:jc w:val="center"/>
+              <w:rPr>
+                <w:rFonts w:hint="eastAsia" w:ascii="宋体" w:hAnsi="宋体" w:cs="宋体"/>
+                <w:sz w:val="24"/>
+              </w:rPr>
+            </w:pPr>
+            <w:r>
+              <w:rPr>
+                <w:rFonts w:hint="eastAsia" w:ascii="宋体" w:hAnsi="宋体" w:cs="宋体"/>
+                <w:sz w:val="24"/>
+              </w:rPr>
+              <w:t>其中实验学时</w:t>
+            </w:r>
+          </w:p>
+        </w:tc>
+        <w:tc>
+          <w:tcPr>
+            <w:tcW w:w="352" w:type="pct"/>
+            <w:tcBorders>
+              <w:top w:val="outset" w:color="auto" w:sz="6" w:space="0"/>
+              <w:left w:val="single" w:color="auto" w:sz="4" w:space="0"/>
+              <w:bottom w:val="outset" w:color="auto" w:sz="6" w:space="0"/>
+              <w:right w:val="single" w:color="auto" w:sz="4" w:space="0"/>
+            </w:tcBorders>
+            <w:shd w:val="clear" w:color="auto" w:fill="FFFFFF"/>
+            <w:noWrap w:val="0"/>
+            <w:vAlign w:val="center"/>
+          </w:tcPr>
+          <w:p>
+            <w:pPr>
+              <w:adjustRightInd w:val="0"/>
+              <w:snapToGrid w:val="0"/>
+              <w:jc w:val="center"/>
+              <w:rPr>
+                <w:rFonts w:hint="default" w:ascii="宋体" w:hAnsi="宋体" w:eastAsia="宋体" w:cs="宋体"/>
+                <w:sz w:val="24"/>
+                <w:lang w:val="en-US" w:eastAsia="zh-CN"/>
+              </w:rPr>
+            </w:pPr>
+            <w:r>
+              <w:rPr>
+                <w:rFonts w:hint="eastAsia" w:ascii="宋体" w:hAnsi="宋体" w:cs="宋体"/>
+                <w:sz w:val="24"/>
+                <w:lang w:val="en-US" w:eastAsia="zh-CN"/>
+              </w:rPr>
+              <w:t>16</w:t>
+            </w:r>
+          </w:p>
+        </w:tc>
+        <w:tc>
+          <w:tcPr>
+            <w:tcW w:w="876" w:type="pct"/>
+            <w:tcBorders>
+              <w:top w:val="outset" w:color="auto" w:sz="6" w:space="0"/>
+              <w:left w:val="single" w:color="auto" w:sz="4" w:space="0"/>
+              <w:bottom w:val="outset" w:color="auto" w:sz="6" w:space="0"/>
+              <w:right w:val="single" w:color="auto" w:sz="4" w:space="0"/>
+            </w:tcBorders>
+            <w:shd w:val="clear" w:color="auto" w:fill="FFFFFF"/>
+            <w:noWrap w:val="0"/>
+            <w:vAlign w:val="center"/>
+          </w:tcPr>
+          <w:p>
+            <w:pPr>
+              <w:adjustRightInd w:val="0"/>
+              <w:snapToGrid w:val="0"/>
+              <w:jc w:val="center"/>
+              <w:rPr>
+                <w:rFonts w:ascii="宋体" w:hAnsi="宋体" w:cs="宋体"/>
+                <w:sz w:val="24"/>
+              </w:rPr>
+            </w:pPr>
+            <w:r>
+              <w:rPr>
+                <w:rFonts w:hint="eastAsia" w:ascii="宋体" w:hAnsi="宋体" w:cs="宋体"/>
+                <w:sz w:val="24"/>
+              </w:rPr>
+              <w:t>其中实践学时</w:t>
+            </w:r>
+          </w:p>
+        </w:tc>
+        <w:tc>
+          <w:tcPr>
+            <w:tcW w:w="228" w:type="pct"/>
             <w:tcBorders>
               <w:top w:val="outset" w:color="auto" w:sz="6" w:space="0"/>
               <w:left w:val="single" w:color="auto" w:sz="4" w:space="0"/>
@@ -1711,7 +1438,7 @@
                 <w:sz w:val="24"/>
                 <w:lang w:val="en-US" w:eastAsia="zh-CN"/>
               </w:rPr>
-              <w:t>无</w:t>
+              <w:t>32</w:t>
             </w:r>
           </w:p>
         </w:tc>
@@ -1756,7 +1483,7 @@
               <w:snapToGrid w:val="0"/>
               <w:jc w:val="center"/>
               <w:rPr>
-                <w:rFonts w:hint="eastAsia" w:ascii="宋体" w:hAnsi="宋体" w:cs="宋体"/>
+                <w:rFonts w:ascii="宋体" w:hAnsi="宋体" w:cs="宋体"/>
                 <w:sz w:val="24"/>
               </w:rPr>
             </w:pPr>
@@ -1765,7 +1492,21 @@
                 <w:rFonts w:hint="eastAsia" w:ascii="宋体" w:hAnsi="宋体" w:cs="宋体"/>
                 <w:sz w:val="24"/>
               </w:rPr>
-              <w:t>课程负责人</w:t>
+              <w:t>总</w:t>
+            </w:r>
+            <w:r>
+              <w:rPr>
+                <w:rFonts w:ascii="宋体" w:hAnsi="宋体" w:cs="宋体"/>
+                <w:sz w:val="24"/>
+              </w:rPr>
+              <w:t>学</w:t>
+            </w:r>
+            <w:r>
+              <w:rPr>
+                <w:rFonts w:hint="eastAsia" w:ascii="宋体" w:hAnsi="宋体" w:cs="宋体"/>
+                <w:sz w:val="24"/>
+              </w:rPr>
+              <w:t>分</w:t>
             </w:r>
           </w:p>
         </w:tc>
@@ -1800,127 +1541,7 @@
                 <w:sz w:val="24"/>
                 <w:lang w:val="en-US" w:eastAsia="zh-CN"/>
               </w:rPr>
-              <w:t>郑欣</w:t>
-            </w:r>
-          </w:p>
-        </w:tc>
-      </w:tr>
-      <w:tr>
-        <w:tblPrEx>
-          <w:tblBorders>
-            <w:top w:val="outset" w:color="auto" w:sz="6" w:space="0"/>
-            <w:left w:val="outset" w:color="auto" w:sz="6" w:space="0"/>
-            <w:bottom w:val="outset" w:color="auto" w:sz="6" w:space="0"/>
-            <w:right w:val="outset" w:color="auto" w:sz="6" w:space="0"/>
-            <w:insideH w:val="none" w:color="auto" w:sz="0" w:space="0"/>
-            <w:insideV w:val="none" w:color="auto" w:sz="0" w:space="0"/>
-          </w:tblBorders>
-          <w:tblCellMar>
-            <w:top w:w="0" w:type="dxa"/>
-            <w:left w:w="0" w:type="dxa"/>
-            <w:bottom w:w="0" w:type="dxa"/>
-            <w:right w:w="0" w:type="dxa"/>
-          </w:tblCellMar>
-        </w:tblPrEx>
-        <w:trPr>
-          <w:trHeight w:val="1357" w:hRule="atLeast"/>
-          <w:jc w:val="center"/>
-        </w:trPr>
-        <w:tc>
-          <w:tcPr>
-            <w:tcW w:w="1102" w:type="pct"/>
-            <w:tcBorders>
-              <w:top w:val="outset" w:color="auto" w:sz="6" w:space="0"/>
-              <w:left w:val="outset" w:color="auto" w:sz="6" w:space="0"/>
-              <w:bottom w:val="outset" w:color="auto" w:sz="6" w:space="0"/>
-              <w:right w:val="single" w:color="auto" w:sz="4" w:space="0"/>
-            </w:tcBorders>
-            <w:shd w:val="clear" w:color="auto" w:fill="FFFFFF"/>
-            <w:noWrap w:val="0"/>
-            <w:vAlign w:val="center"/>
-          </w:tcPr>
-          <w:p>
-            <w:pPr>
-              <w:adjustRightInd w:val="0"/>
-              <w:snapToGrid w:val="0"/>
-              <w:jc w:val="center"/>
-              <w:rPr>
-                <w:rFonts w:ascii="宋体" w:hAnsi="宋体" w:cs="宋体"/>
-                <w:sz w:val="24"/>
-              </w:rPr>
-            </w:pPr>
-            <w:r>
-              <w:rPr>
-                <w:rFonts w:hint="eastAsia" w:ascii="宋体" w:hAnsi="宋体" w:cs="宋体"/>
-                <w:sz w:val="24"/>
-              </w:rPr>
-              <w:t>课</w:t>
-            </w:r>
-            <w:r>
-              <w:rPr>
-                <w:rFonts w:ascii="宋体" w:hAnsi="宋体" w:cs="宋体"/>
-                <w:sz w:val="24"/>
-              </w:rPr>
-              <w:t>程简介</w:t>
-            </w:r>
-          </w:p>
-        </w:tc>
-        <w:tc>
-          <w:tcPr>
-            <w:tcW w:w="3897" w:type="pct"/>
-            <w:gridSpan w:val="7"/>
-            <w:tcBorders>
-              <w:top w:val="outset" w:color="auto" w:sz="6" w:space="0"/>
-              <w:left w:val="single" w:color="auto" w:sz="4" w:space="0"/>
-              <w:bottom w:val="outset" w:color="auto" w:sz="6" w:space="0"/>
-              <w:right w:val="outset" w:color="auto" w:sz="6" w:space="0"/>
-            </w:tcBorders>
-            <w:shd w:val="clear" w:color="auto" w:fill="FFFFFF"/>
-            <w:noWrap w:val="0"/>
-            <w:vAlign w:val="center"/>
-          </w:tcPr>
-          <w:p>
-            <w:pPr>
-              <w:keepNext w:val="0"/>
-              <w:keepLines w:val="0"/>
-              <w:pageBreakBefore w:val="0"/>
-              <w:widowControl w:val="0"/>
-              <w:kinsoku/>
-              <w:wordWrap w:val="0"/>
-              <w:overflowPunct/>
-              <w:topLinePunct w:val="0"/>
-              <w:autoSpaceDE/>
-              <w:autoSpaceDN/>
-              <w:bidi w:val="0"/>
-              <w:adjustRightInd/>
-              <w:snapToGrid/>
-              <w:spacing w:line="240" w:lineRule="auto"/>
-              <w:jc w:val="left"/>
-              <w:textAlignment w:val="auto"/>
-              <w:rPr>
-                <w:rFonts w:hint="default" w:ascii="宋体" w:hAnsi="宋体" w:eastAsia="宋体" w:cs="宋体"/>
-                <w:kern w:val="0"/>
-                <w:szCs w:val="22"/>
-                <w:lang w:val="en-US" w:bidi="zh-CN"/>
-              </w:rPr>
-            </w:pPr>
-            <w:r>
-              <w:rPr>
-                <w:rFonts w:hint="eastAsia" w:ascii="宋体" w:hAnsi="宋体" w:eastAsia="宋体" w:cs="宋体"/>
-                <w:kern w:val="0"/>
-                <w:szCs w:val="22"/>
-                <w:lang w:bidi="zh-CN"/>
-              </w:rPr>
-              <w:t>本课程是一门以项目驱动、以产业业务需求为背景的跨学科实践课程。课程项目背景来源于英特航空的真实业务场景（物流吊运、智能巡检、无人机消杀、集群表演等），以产业需求引发技术思考，通过仿真实验验证方案设计和算法能力，最终落实到无人机相关的业务实践的系统训练。课程基于开源的</w:t>
-            </w:r>
-            <w:r>
-              <w:rPr>
-                <w:rFonts w:hint="eastAsia" w:ascii="宋体" w:hAnsi="宋体" w:cs="宋体"/>
-                <w:kern w:val="0"/>
-                <w:szCs w:val="22"/>
-                <w:lang w:val="en-US" w:bidi="zh-CN"/>
-              </w:rPr>
-              <w:t>ROS2+Gazebo+PX4为基础技术栈,采用“产业问题引入→技术原理讲解→仿真实验验证→真机实践整合实施”的教学模式。其中32学时在仿真实验室进行，32学时在机场实训，融合理论讲解与实操训练。</w:t>
+              <w:t>4</w:t>
             </w:r>
           </w:p>
         </w:tc>
@@ -1972,6 +1593,386 @@
             </w:pPr>
             <w:r>
               <w:rPr>
+                <w:rFonts w:ascii="宋体" w:hAnsi="宋体" w:cs="宋体"/>
+                <w:sz w:val="24"/>
+              </w:rPr>
+              <w:t>先修课程</w:t>
+            </w:r>
+          </w:p>
+        </w:tc>
+        <w:tc>
+          <w:tcPr>
+            <w:tcW w:w="3897" w:type="pct"/>
+            <w:gridSpan w:val="7"/>
+            <w:tcBorders>
+              <w:top w:val="outset" w:color="auto" w:sz="6" w:space="0"/>
+              <w:left w:val="single" w:color="auto" w:sz="4" w:space="0"/>
+              <w:bottom w:val="outset" w:color="auto" w:sz="6" w:space="0"/>
+              <w:right w:val="outset" w:color="auto" w:sz="6" w:space="0"/>
+            </w:tcBorders>
+            <w:shd w:val="clear" w:color="auto" w:fill="FFFFFF"/>
+            <w:noWrap w:val="0"/>
+            <w:vAlign w:val="center"/>
+          </w:tcPr>
+          <w:p>
+            <w:pPr>
+              <w:adjustRightInd w:val="0"/>
+              <w:snapToGrid w:val="0"/>
+              <w:jc w:val="center"/>
+              <w:rPr>
+                <w:rFonts w:ascii="宋体" w:hAnsi="宋体" w:cs="宋体"/>
+                <w:sz w:val="24"/>
+              </w:rPr>
+            </w:pPr>
+          </w:p>
+        </w:tc>
+      </w:tr>
+      <w:tr>
+        <w:tblPrEx>
+          <w:tblBorders>
+            <w:top w:val="outset" w:color="auto" w:sz="6" w:space="0"/>
+            <w:left w:val="outset" w:color="auto" w:sz="6" w:space="0"/>
+            <w:bottom w:val="outset" w:color="auto" w:sz="6" w:space="0"/>
+            <w:right w:val="outset" w:color="auto" w:sz="6" w:space="0"/>
+            <w:insideH w:val="none" w:color="auto" w:sz="0" w:space="0"/>
+            <w:insideV w:val="none" w:color="auto" w:sz="0" w:space="0"/>
+          </w:tblBorders>
+          <w:tblCellMar>
+            <w:top w:w="0" w:type="dxa"/>
+            <w:left w:w="0" w:type="dxa"/>
+            <w:bottom w:w="0" w:type="dxa"/>
+            <w:right w:w="0" w:type="dxa"/>
+          </w:tblCellMar>
+        </w:tblPrEx>
+        <w:trPr>
+          <w:trHeight w:val="90" w:hRule="atLeast"/>
+          <w:jc w:val="center"/>
+        </w:trPr>
+        <w:tc>
+          <w:tcPr>
+            <w:tcW w:w="1102" w:type="pct"/>
+            <w:tcBorders>
+              <w:top w:val="outset" w:color="auto" w:sz="6" w:space="0"/>
+              <w:left w:val="outset" w:color="auto" w:sz="6" w:space="0"/>
+              <w:bottom w:val="outset" w:color="auto" w:sz="6" w:space="0"/>
+              <w:right w:val="single" w:color="auto" w:sz="4" w:space="0"/>
+            </w:tcBorders>
+            <w:shd w:val="clear" w:color="auto" w:fill="FFFFFF"/>
+            <w:noWrap w:val="0"/>
+            <w:vAlign w:val="center"/>
+          </w:tcPr>
+          <w:p>
+            <w:pPr>
+              <w:adjustRightInd w:val="0"/>
+              <w:snapToGrid w:val="0"/>
+              <w:jc w:val="center"/>
+              <w:rPr>
+                <w:rFonts w:ascii="宋体" w:hAnsi="宋体" w:cs="宋体"/>
+                <w:sz w:val="24"/>
+              </w:rPr>
+            </w:pPr>
+            <w:r>
+              <w:rPr>
+                <w:rFonts w:ascii="宋体" w:hAnsi="宋体" w:cs="宋体"/>
+                <w:sz w:val="24"/>
+              </w:rPr>
+              <w:t>后续课程</w:t>
+            </w:r>
+          </w:p>
+        </w:tc>
+        <w:tc>
+          <w:tcPr>
+            <w:tcW w:w="3897" w:type="pct"/>
+            <w:gridSpan w:val="7"/>
+            <w:tcBorders>
+              <w:top w:val="outset" w:color="auto" w:sz="6" w:space="0"/>
+              <w:left w:val="single" w:color="auto" w:sz="4" w:space="0"/>
+              <w:bottom w:val="outset" w:color="auto" w:sz="6" w:space="0"/>
+              <w:right w:val="outset" w:color="auto" w:sz="6" w:space="0"/>
+            </w:tcBorders>
+            <w:shd w:val="clear" w:color="auto" w:fill="FFFFFF"/>
+            <w:noWrap w:val="0"/>
+            <w:vAlign w:val="center"/>
+          </w:tcPr>
+          <w:p>
+            <w:pPr>
+              <w:adjustRightInd w:val="0"/>
+              <w:snapToGrid w:val="0"/>
+              <w:jc w:val="center"/>
+              <w:rPr>
+                <w:rFonts w:hint="default" w:ascii="宋体" w:hAnsi="宋体" w:eastAsia="宋体" w:cs="宋体"/>
+                <w:sz w:val="24"/>
+                <w:lang w:val="en-US" w:eastAsia="zh-CN"/>
+              </w:rPr>
+            </w:pPr>
+            <w:r>
+              <w:rPr>
+                <w:rFonts w:hint="eastAsia" w:ascii="宋体" w:hAnsi="宋体" w:cs="宋体"/>
+                <w:sz w:val="24"/>
+                <w:lang w:val="en-US" w:eastAsia="zh-CN"/>
+              </w:rPr>
+              <w:t>无</w:t>
+            </w:r>
+          </w:p>
+        </w:tc>
+      </w:tr>
+      <w:tr>
+        <w:tblPrEx>
+          <w:tblBorders>
+            <w:top w:val="outset" w:color="auto" w:sz="6" w:space="0"/>
+            <w:left w:val="outset" w:color="auto" w:sz="6" w:space="0"/>
+            <w:bottom w:val="outset" w:color="auto" w:sz="6" w:space="0"/>
+            <w:right w:val="outset" w:color="auto" w:sz="6" w:space="0"/>
+            <w:insideH w:val="none" w:color="auto" w:sz="0" w:space="0"/>
+            <w:insideV w:val="none" w:color="auto" w:sz="0" w:space="0"/>
+          </w:tblBorders>
+          <w:tblCellMar>
+            <w:top w:w="0" w:type="dxa"/>
+            <w:left w:w="0" w:type="dxa"/>
+            <w:bottom w:w="0" w:type="dxa"/>
+            <w:right w:w="0" w:type="dxa"/>
+          </w:tblCellMar>
+        </w:tblPrEx>
+        <w:trPr>
+          <w:trHeight w:val="397" w:hRule="atLeast"/>
+          <w:jc w:val="center"/>
+        </w:trPr>
+        <w:tc>
+          <w:tcPr>
+            <w:tcW w:w="1102" w:type="pct"/>
+            <w:tcBorders>
+              <w:top w:val="outset" w:color="auto" w:sz="6" w:space="0"/>
+              <w:left w:val="outset" w:color="auto" w:sz="6" w:space="0"/>
+              <w:bottom w:val="outset" w:color="auto" w:sz="6" w:space="0"/>
+              <w:right w:val="single" w:color="auto" w:sz="4" w:space="0"/>
+            </w:tcBorders>
+            <w:shd w:val="clear" w:color="auto" w:fill="FFFFFF"/>
+            <w:noWrap w:val="0"/>
+            <w:vAlign w:val="center"/>
+          </w:tcPr>
+          <w:p>
+            <w:pPr>
+              <w:adjustRightInd w:val="0"/>
+              <w:snapToGrid w:val="0"/>
+              <w:jc w:val="center"/>
+              <w:rPr>
+                <w:rFonts w:hint="eastAsia" w:ascii="宋体" w:hAnsi="宋体" w:cs="宋体"/>
+                <w:sz w:val="24"/>
+              </w:rPr>
+            </w:pPr>
+            <w:r>
+              <w:rPr>
+                <w:rFonts w:hint="eastAsia" w:ascii="宋体" w:hAnsi="宋体" w:cs="宋体"/>
+                <w:sz w:val="24"/>
+              </w:rPr>
+              <w:t>课程负责人</w:t>
+            </w:r>
+          </w:p>
+        </w:tc>
+        <w:tc>
+          <w:tcPr>
+            <w:tcW w:w="3897" w:type="pct"/>
+            <w:gridSpan w:val="7"/>
+            <w:tcBorders>
+              <w:top w:val="outset" w:color="auto" w:sz="6" w:space="0"/>
+              <w:left w:val="single" w:color="auto" w:sz="4" w:space="0"/>
+              <w:bottom w:val="outset" w:color="auto" w:sz="6" w:space="0"/>
+              <w:right w:val="outset" w:color="auto" w:sz="6" w:space="0"/>
+            </w:tcBorders>
+            <w:shd w:val="clear" w:color="auto" w:fill="FFFFFF"/>
+            <w:noWrap w:val="0"/>
+            <w:vAlign w:val="center"/>
+          </w:tcPr>
+          <w:p>
+            <w:pPr>
+              <w:adjustRightInd w:val="0"/>
+              <w:snapToGrid w:val="0"/>
+              <w:jc w:val="center"/>
+              <w:rPr>
+                <w:rFonts w:hint="eastAsia" w:ascii="宋体" w:hAnsi="宋体" w:eastAsia="宋体" w:cs="宋体"/>
+                <w:sz w:val="24"/>
+                <w:lang w:val="en-US" w:eastAsia="zh-CN"/>
+              </w:rPr>
+            </w:pPr>
+            <w:r>
+              <w:rPr>
+                <w:rFonts w:hint="eastAsia" w:ascii="宋体" w:hAnsi="宋体" w:cs="宋体"/>
+                <w:sz w:val="24"/>
+                <w:lang w:val="en-US" w:eastAsia="zh-CN"/>
+              </w:rPr>
+              <w:t>郑欣</w:t>
+            </w:r>
+          </w:p>
+        </w:tc>
+      </w:tr>
+      <w:tr>
+        <w:tblPrEx>
+          <w:tblBorders>
+            <w:top w:val="outset" w:color="auto" w:sz="6" w:space="0"/>
+            <w:left w:val="outset" w:color="auto" w:sz="6" w:space="0"/>
+            <w:bottom w:val="outset" w:color="auto" w:sz="6" w:space="0"/>
+            <w:right w:val="outset" w:color="auto" w:sz="6" w:space="0"/>
+            <w:insideH w:val="none" w:color="auto" w:sz="0" w:space="0"/>
+            <w:insideV w:val="none" w:color="auto" w:sz="0" w:space="0"/>
+          </w:tblBorders>
+          <w:shd w:val="clear" w:color="auto" w:fill="C6C3C6"/>
+          <w:tblCellMar>
+            <w:top w:w="0" w:type="dxa"/>
+            <w:left w:w="0" w:type="dxa"/>
+            <w:bottom w:w="0" w:type="dxa"/>
+            <w:right w:w="0" w:type="dxa"/>
+          </w:tblCellMar>
+        </w:tblPrEx>
+        <w:trPr>
+          <w:trHeight w:val="1357" w:hRule="atLeast"/>
+          <w:jc w:val="center"/>
+        </w:trPr>
+        <w:tc>
+          <w:tcPr>
+            <w:tcW w:w="1102" w:type="pct"/>
+            <w:tcBorders>
+              <w:top w:val="outset" w:color="auto" w:sz="6" w:space="0"/>
+              <w:left w:val="outset" w:color="auto" w:sz="6" w:space="0"/>
+              <w:bottom w:val="outset" w:color="auto" w:sz="6" w:space="0"/>
+              <w:right w:val="single" w:color="auto" w:sz="4" w:space="0"/>
+            </w:tcBorders>
+            <w:shd w:val="clear" w:color="auto" w:fill="FFFFFF"/>
+            <w:noWrap w:val="0"/>
+            <w:vAlign w:val="center"/>
+          </w:tcPr>
+          <w:p>
+            <w:pPr>
+              <w:adjustRightInd w:val="0"/>
+              <w:snapToGrid w:val="0"/>
+              <w:jc w:val="center"/>
+              <w:rPr>
+                <w:rFonts w:ascii="宋体" w:hAnsi="宋体" w:cs="宋体"/>
+                <w:sz w:val="24"/>
+              </w:rPr>
+            </w:pPr>
+            <w:r>
+              <w:rPr>
+                <w:rFonts w:hint="eastAsia" w:ascii="宋体" w:hAnsi="宋体" w:cs="宋体"/>
+                <w:sz w:val="24"/>
+              </w:rPr>
+              <w:t>课</w:t>
+            </w:r>
+            <w:r>
+              <w:rPr>
+                <w:rFonts w:ascii="宋体" w:hAnsi="宋体" w:cs="宋体"/>
+                <w:sz w:val="24"/>
+              </w:rPr>
+              <w:t>程简介</w:t>
+            </w:r>
+          </w:p>
+        </w:tc>
+        <w:tc>
+          <w:tcPr>
+            <w:tcW w:w="3897" w:type="pct"/>
+            <w:gridSpan w:val="7"/>
+            <w:tcBorders>
+              <w:top w:val="outset" w:color="auto" w:sz="6" w:space="0"/>
+              <w:left w:val="single" w:color="auto" w:sz="4" w:space="0"/>
+              <w:bottom w:val="outset" w:color="auto" w:sz="6" w:space="0"/>
+              <w:right w:val="outset" w:color="auto" w:sz="6" w:space="0"/>
+            </w:tcBorders>
+            <w:shd w:val="clear" w:color="auto" w:fill="FFFFFF"/>
+            <w:noWrap w:val="0"/>
+            <w:vAlign w:val="center"/>
+          </w:tcPr>
+          <w:p>
+            <w:pPr>
+              <w:keepNext w:val="0"/>
+              <w:keepLines w:val="0"/>
+              <w:pageBreakBefore w:val="0"/>
+              <w:widowControl w:val="0"/>
+              <w:kinsoku/>
+              <w:wordWrap w:val="0"/>
+              <w:overflowPunct/>
+              <w:topLinePunct w:val="0"/>
+              <w:autoSpaceDE/>
+              <w:autoSpaceDN/>
+              <w:bidi w:val="0"/>
+              <w:adjustRightInd/>
+              <w:snapToGrid/>
+              <w:spacing w:line="240" w:lineRule="auto"/>
+              <w:jc w:val="left"/>
+              <w:textAlignment w:val="auto"/>
+              <w:rPr>
+                <w:rFonts w:hint="default" w:ascii="宋体" w:hAnsi="宋体" w:eastAsia="宋体" w:cs="宋体"/>
+                <w:kern w:val="0"/>
+                <w:szCs w:val="22"/>
+                <w:lang w:val="en-US" w:bidi="zh-CN"/>
+              </w:rPr>
+            </w:pPr>
+            <w:r>
+              <w:rPr>
+                <w:rFonts w:hint="eastAsia" w:ascii="宋体" w:hAnsi="宋体" w:eastAsia="宋体" w:cs="宋体"/>
+                <w:kern w:val="0"/>
+                <w:szCs w:val="22"/>
+                <w:lang w:bidi="zh-CN"/>
+              </w:rPr>
+              <w:t>本课程是一门以项目驱动、以产业业务需求为背景的跨学科实践课程。课程项目背景来源于英特航空的真实业务场景（物流吊运、智能巡检、无人机消杀、集群表演等），以产业需求引发技术思考，通过仿真实验验证方案设计和算法能力，最终落实到无人机相关的业务实践的系统训练。课程基于开源的</w:t>
+            </w:r>
+            <w:r>
+              <w:rPr>
+                <w:rFonts w:hint="eastAsia" w:ascii="宋体" w:hAnsi="宋体" w:cs="宋体"/>
+                <w:kern w:val="0"/>
+                <w:szCs w:val="22"/>
+                <w:lang w:val="en-US" w:bidi="zh-CN"/>
+              </w:rPr>
+              <w:t>ROS2+Gazebo+PX4为基础技术栈,采用“产业问题引入→技术原理讲解→仿真实验验证→真机实践整合实施”的教学模式。其中32学时在仿真实验室进行，32学时在机场实训，融合理论讲解与实操训练。</w:t>
+            </w:r>
+          </w:p>
+        </w:tc>
+      </w:tr>
+      <w:tr>
+        <w:tblPrEx>
+          <w:tblBorders>
+            <w:top w:val="outset" w:color="auto" w:sz="6" w:space="0"/>
+            <w:left w:val="outset" w:color="auto" w:sz="6" w:space="0"/>
+            <w:bottom w:val="outset" w:color="auto" w:sz="6" w:space="0"/>
+            <w:right w:val="outset" w:color="auto" w:sz="6" w:space="0"/>
+            <w:insideH w:val="none" w:color="auto" w:sz="0" w:space="0"/>
+            <w:insideV w:val="none" w:color="auto" w:sz="0" w:space="0"/>
+          </w:tblBorders>
+          <w:shd w:val="clear" w:color="auto" w:fill="C6C3C6"/>
+          <w:tblCellMar>
+            <w:top w:w="0" w:type="dxa"/>
+            <w:left w:w="0" w:type="dxa"/>
+            <w:bottom w:w="0" w:type="dxa"/>
+            <w:right w:w="0" w:type="dxa"/>
+          </w:tblCellMar>
+        </w:tblPrEx>
+        <w:trPr>
+          <w:trHeight w:val="397" w:hRule="atLeast"/>
+          <w:jc w:val="center"/>
+        </w:trPr>
+        <w:tc>
+          <w:tcPr>
+            <w:tcW w:w="1102" w:type="pct"/>
+            <w:tcBorders>
+              <w:top w:val="outset" w:color="auto" w:sz="6" w:space="0"/>
+              <w:left w:val="outset" w:color="auto" w:sz="6" w:space="0"/>
+              <w:bottom w:val="outset" w:color="auto" w:sz="6" w:space="0"/>
+              <w:right w:val="single" w:color="auto" w:sz="4" w:space="0"/>
+            </w:tcBorders>
+            <w:shd w:val="clear" w:color="auto" w:fill="FFFFFF"/>
+            <w:noWrap w:val="0"/>
+            <w:vAlign w:val="center"/>
+          </w:tcPr>
+          <w:p>
+            <w:pPr>
+              <w:adjustRightInd w:val="0"/>
+              <w:snapToGrid w:val="0"/>
+              <w:jc w:val="center"/>
+              <w:rPr>
+                <w:rFonts w:ascii="宋体" w:hAnsi="宋体" w:cs="宋体"/>
+                <w:sz w:val="24"/>
+              </w:rPr>
+            </w:pPr>
+            <w:r>
+              <w:rPr>
                 <w:rFonts w:hint="eastAsia" w:ascii="宋体" w:hAnsi="宋体" w:cs="宋体"/>
                 <w:sz w:val="24"/>
               </w:rPr>
@@ -2704,8 +2705,6 @@
               </w:rPr>
               <w:t>/Orin</w:t>
             </w:r>
-            <w:bookmarkStart w:id="2" w:name="_GoBack"/>
-            <w:bookmarkEnd w:id="2"/>
             <w:r>
               <w:rPr>
                 <w:rFonts w:hint="eastAsia" w:ascii="宋体" w:hAnsi="宋体" w:eastAsia="宋体" w:cs="宋体"/>
@@ -3025,6 +3024,12 @@
             <w:insideH w:val="single" w:color="auto" w:sz="4" w:space="0"/>
             <w:insideV w:val="single" w:color="auto" w:sz="4" w:space="0"/>
           </w:tblBorders>
+          <w:tblCellMar>
+            <w:top w:w="0" w:type="dxa"/>
+            <w:left w:w="108" w:type="dxa"/>
+            <w:bottom w:w="0" w:type="dxa"/>
+            <w:right w:w="108" w:type="dxa"/>
+          </w:tblCellMar>
         </w:tblPrEx>
         <w:tc>
           <w:tcPr>
@@ -3683,7 +3688,6 @@
             <w:insideH w:val="none" w:color="auto" w:sz="0" w:space="0"/>
             <w:insideV w:val="none" w:color="auto" w:sz="0" w:space="0"/>
           </w:tblBorders>
-          <w:shd w:val="clear" w:color="auto" w:fill="C6C3C6"/>
           <w:tblCellMar>
             <w:top w:w="0" w:type="dxa"/>
             <w:left w:w="0" w:type="dxa"/>
@@ -4082,7 +4086,6 @@
             <w:insideH w:val="none" w:color="auto" w:sz="0" w:space="0"/>
             <w:insideV w:val="none" w:color="auto" w:sz="0" w:space="0"/>
           </w:tblBorders>
-          <w:shd w:val="clear" w:color="auto" w:fill="C6C3C6"/>
           <w:tblCellMar>
             <w:top w:w="0" w:type="dxa"/>
             <w:left w:w="0" w:type="dxa"/>
@@ -4336,6 +4339,7 @@
             <w:insideH w:val="none" w:color="auto" w:sz="0" w:space="0"/>
             <w:insideV w:val="none" w:color="auto" w:sz="0" w:space="0"/>
           </w:tblBorders>
+          <w:shd w:val="clear" w:color="auto" w:fill="C6C3C6"/>
           <w:tblCellMar>
             <w:top w:w="0" w:type="dxa"/>
             <w:left w:w="0" w:type="dxa"/>
@@ -8210,22 +8214,22 @@
             <w:pPr>
               <w:jc w:val="both"/>
               <w:rPr>
-                <w:rFonts w:hint="eastAsia" w:ascii="宋体" w:hAnsi="宋体" w:cs="宋体"/>
-                <w:kern w:val="2"/>
-                <w:sz w:val="21"/>
-                <w:szCs w:val="21"/>
-                <w:lang w:val="en-US" w:eastAsia="zh-CN" w:bidi="ar-SA"/>
-              </w:rPr>
-            </w:pPr>
-            <w:r>
-              <w:rPr>
-                <w:rFonts w:hint="eastAsia" w:ascii="宋体" w:hAnsi="宋体" w:cs="宋体"/>
-                <w:kern w:val="2"/>
-                <w:sz w:val="21"/>
-                <w:szCs w:val="21"/>
-                <w:lang w:val="en-US" w:eastAsia="zh-CN" w:bidi="ar-SA"/>
-              </w:rPr>
-              <w:t>3. 地图构建：SLAM建图原理与Cartographer/SLAM Toolbox</w:t>
+                <w:rFonts w:hint="default" w:ascii="宋体" w:hAnsi="宋体" w:cs="宋体"/>
+                <w:kern w:val="2"/>
+                <w:sz w:val="21"/>
+                <w:szCs w:val="21"/>
+                <w:lang w:val="en-US" w:eastAsia="zh-CN" w:bidi="ar-SA"/>
+              </w:rPr>
+            </w:pPr>
+            <w:r>
+              <w:rPr>
+                <w:rFonts w:hint="eastAsia" w:ascii="宋体" w:hAnsi="宋体" w:cs="宋体"/>
+                <w:kern w:val="2"/>
+                <w:sz w:val="21"/>
+                <w:szCs w:val="21"/>
+                <w:lang w:val="en-US" w:eastAsia="zh-CN" w:bidi="ar-SA"/>
+              </w:rPr>
+              <w:t>3. 地图构建：SLAM建图原理与Nav2/SLAM Toolbox的使用</w:t>
             </w:r>
           </w:p>
           <w:p>
@@ -12478,7 +12482,19 @@
           <w:szCs w:val="21"/>
           <w:lang w:val="zh-CN"/>
         </w:rPr>
-        <w:t>SLAM建图：Cartographer、SLAM Toolbox原理与使用</w:t>
+        <w:t>SLAM建图：</w:t>
+      </w:r>
+      <w:bookmarkStart w:id="2" w:name="_GoBack"/>
+      <w:bookmarkEnd w:id="2"/>
+      <w:r>
+        <w:rPr>
+          <w:rFonts w:hint="eastAsia" w:ascii="宋体" w:hAnsi="宋体" w:eastAsia="宋体" w:cs="宋体"/>
+          <w:bCs/>
+          <w:sz w:val="21"/>
+          <w:szCs w:val="21"/>
+          <w:lang w:val="zh-CN"/>
+        </w:rPr>
+        <w:t>SLAM Toolbox原理与使用</w:t>
       </w:r>
     </w:p>
     <w:p>

</xml_diff>